<commit_message>
fix: Optimized code blocks
</commit_message>
<xml_diff>
--- a/demo.docx
+++ b/demo.docx
@@ -7,7 +7,6 @@
         <w:pStyle w:val="normal1"/>
         <w:pageBreakBefore w:val="false"/>
         <w:widowControl/>
-        <w:pBdr/>
         <w:shd w:val="clear" w:fill="auto"/>
         <w:spacing w:lineRule="auto" w:line="276" w:before="0" w:after="200"/>
         <w:ind w:hanging="0" w:left="360" w:right="0"/>
@@ -27,7 +26,6 @@
       <w:pPr>
         <w:pStyle w:val="normal1"/>
         <w:widowControl/>
-        <w:pBdr/>
         <w:shd w:val="clear" w:fill="auto"/>
         <w:spacing w:lineRule="auto" w:line="276" w:before="0" w:after="200"/>
         <w:ind w:hanging="0" w:left="360" w:right="0"/>
@@ -50,7 +48,6 @@
         <w:keepLines w:val="false"/>
         <w:pageBreakBefore w:val="false"/>
         <w:widowControl/>
-        <w:pBdr/>
         <w:shd w:val="clear" w:fill="auto"/>
         <w:spacing w:lineRule="auto" w:line="276" w:before="0" w:after="200"/>
         <w:ind w:hanging="0" w:left="360" w:right="0"/>
@@ -177,18 +174,13 @@
       </w:r>
       <w:r>
         <w:rPr/>
-        <w:t>App.</w:t>
-      </w:r>
-      <w:r>
-        <w:rPr/>
-        <w:t>py # Python script that converts the DOCX to Markdown</w:t>
+        <w:t>App.py # Python script that converts the DOCX to Markdown</w:t>
       </w:r>
     </w:p>
     <w:p>
       <w:pPr>
         <w:pStyle w:val="BodyText"/>
         <w:widowControl/>
-        <w:pBdr/>
         <w:shd w:val="clear" w:fill="auto"/>
         <w:spacing w:lineRule="auto" w:line="276" w:before="0" w:after="200"/>
         <w:ind w:hanging="0" w:left="360" w:right="0"/>
@@ -233,11 +225,7 @@
       </w:pPr>
       <w:r>
         <w:rPr/>
-        <w:t xml:space="preserve">* </w:t>
-      </w:r>
-      <w:r>
-        <w:rPr/>
-        <w:t xml:space="preserve">The </w:t>
+        <w:t xml:space="preserve">* The </w:t>
       </w:r>
       <w:r>
         <w:rPr>
@@ -262,11 +250,7 @@
       </w:pPr>
       <w:r>
         <w:rPr/>
-        <w:t xml:space="preserve">* </w:t>
-      </w:r>
-      <w:r>
-        <w:rPr/>
-        <w:t xml:space="preserve">The </w:t>
+        <w:t xml:space="preserve">* The </w:t>
       </w:r>
       <w:r>
         <w:rPr>
@@ -343,7 +327,7 @@
         <w:pStyle w:val="BodyText"/>
         <w:numPr>
           <w:ilvl w:val="0"/>
-          <w:numId w:val="5"/>
+          <w:numId w:val="1"/>
         </w:numPr>
         <w:tabs>
           <w:tab w:val="clear" w:pos="720"/>
@@ -378,7 +362,7 @@
         <w:pStyle w:val="BodyText"/>
         <w:numPr>
           <w:ilvl w:val="0"/>
-          <w:numId w:val="5"/>
+          <w:numId w:val="1"/>
         </w:numPr>
         <w:tabs>
           <w:tab w:val="clear" w:pos="720"/>
@@ -412,36 +396,11 @@
         <w:rPr>
           <w:rStyle w:val="Strong"/>
         </w:rPr>
-        <w:t xml:space="preserve">* </w:t>
-      </w:r>
-      <w:r>
-        <w:rPr>
-          <w:rStyle w:val="Strong"/>
-        </w:rPr>
-        <w:t>Windows</w:t>
+        <w:t>* Windows</w:t>
       </w:r>
       <w:r>
         <w:rPr/>
         <w:t>:</w:t>
-      </w:r>
-    </w:p>
-    <w:p>
-      <w:pPr>
-        <w:pStyle w:val="PreformattedText"/>
-        <w:numPr>
-          <w:ilvl w:val="0"/>
-          <w:numId w:val="0"/>
-        </w:numPr>
-        <w:ind w:hanging="0" w:left="0"/>
-        <w:rPr/>
-      </w:pPr>
-      <w:r>
-        <w:rPr/>
-        <w:t xml:space="preserve">``` </w:t>
-      </w:r>
-      <w:r>
-        <w:rPr/>
-        <w:t>Copy code</w:t>
       </w:r>
     </w:p>
     <w:p>
@@ -460,13 +419,13 @@
         <w:rPr>
           <w:rStyle w:val="SourceText"/>
         </w:rPr>
-        <w:t xml:space="preserve">venv\Scripts\activate </w:t>
-      </w:r>
-      <w:r>
-        <w:rPr>
-          <w:rStyle w:val="SourceText"/>
-        </w:rPr>
-        <w:t>```</w:t>
+        <w:t xml:space="preserve">` </w:t>
+      </w:r>
+      <w:r>
+        <w:rPr>
+          <w:rStyle w:val="SourceText"/>
+        </w:rPr>
+        <w:t>venv\Scripts\activate `</w:t>
       </w:r>
     </w:p>
     <w:p>
@@ -483,13 +442,7 @@
         <w:rPr>
           <w:rStyle w:val="Strong"/>
         </w:rPr>
-        <w:t xml:space="preserve">* </w:t>
-      </w:r>
-      <w:r>
-        <w:rPr>
-          <w:rStyle w:val="Strong"/>
-        </w:rPr>
-        <w:t>MacOS/Linux</w:t>
+        <w:t>* MacOS/Linux</w:t>
       </w:r>
       <w:r>
         <w:rPr/>
@@ -508,26 +461,7 @@
       </w:pPr>
       <w:r>
         <w:rPr/>
-        <w:t xml:space="preserve">``` </w:t>
-      </w:r>
-      <w:r>
-        <w:rPr/>
         <w:t>bash</w:t>
-      </w:r>
-    </w:p>
-    <w:p>
-      <w:pPr>
-        <w:pStyle w:val="PreformattedText"/>
-        <w:numPr>
-          <w:ilvl w:val="0"/>
-          <w:numId w:val="0"/>
-        </w:numPr>
-        <w:ind w:hanging="0" w:left="0"/>
-        <w:rPr/>
-      </w:pPr>
-      <w:r>
-        <w:rPr/>
-        <w:t>Copy code</w:t>
       </w:r>
     </w:p>
     <w:p>
@@ -546,13 +480,13 @@
         <w:rPr>
           <w:rStyle w:val="SourceText"/>
         </w:rPr>
-        <w:t xml:space="preserve">source venv/bin/activate </w:t>
-      </w:r>
-      <w:r>
-        <w:rPr>
-          <w:rStyle w:val="SourceText"/>
-        </w:rPr>
-        <w:t>```</w:t>
+        <w:t xml:space="preserve">` </w:t>
+      </w:r>
+      <w:r>
+        <w:rPr>
+          <w:rStyle w:val="SourceText"/>
+        </w:rPr>
+        <w:t>source venv/bin/activate `</w:t>
       </w:r>
     </w:p>
     <w:p>
@@ -675,7 +609,7 @@
         <w:pStyle w:val="BodyText"/>
         <w:numPr>
           <w:ilvl w:val="0"/>
-          <w:numId w:val="6"/>
+          <w:numId w:val="2"/>
         </w:numPr>
         <w:tabs>
           <w:tab w:val="clear" w:pos="720"/>
@@ -693,40 +627,6 @@
       <w:r>
         <w:rPr/>
         <w:t>: In the terminal (with the virtual environment active), run the following command:</w:t>
-      </w:r>
-    </w:p>
-    <w:p>
-      <w:pPr>
-        <w:pStyle w:val="PreformattedText"/>
-        <w:numPr>
-          <w:ilvl w:val="0"/>
-          <w:numId w:val="0"/>
-        </w:numPr>
-        <w:ind w:hanging="0" w:left="0"/>
-        <w:rPr/>
-      </w:pPr>
-      <w:r>
-        <w:rPr/>
-        <w:t xml:space="preserve">``` </w:t>
-      </w:r>
-      <w:r>
-        <w:rPr/>
-        <w:t>nginx</w:t>
-      </w:r>
-    </w:p>
-    <w:p>
-      <w:pPr>
-        <w:pStyle w:val="PreformattedText"/>
-        <w:numPr>
-          <w:ilvl w:val="0"/>
-          <w:numId w:val="0"/>
-        </w:numPr>
-        <w:ind w:hanging="0" w:left="0"/>
-        <w:rPr/>
-      </w:pPr>
-      <w:r>
-        <w:rPr/>
-        <w:t>Copy code</w:t>
       </w:r>
     </w:p>
     <w:p>
@@ -745,25 +645,13 @@
         <w:rPr>
           <w:rStyle w:val="SourceText"/>
         </w:rPr>
-        <w:t xml:space="preserve">python </w:t>
-      </w:r>
-      <w:r>
-        <w:rPr>
-          <w:rStyle w:val="SourceText"/>
-        </w:rPr>
-        <w:t>App</w:t>
-      </w:r>
-      <w:r>
-        <w:rPr>
-          <w:rStyle w:val="SourceText"/>
-        </w:rPr>
-        <w:t xml:space="preserve">.py </w:t>
-      </w:r>
-      <w:r>
-        <w:rPr>
-          <w:rStyle w:val="SourceText"/>
-        </w:rPr>
-        <w:t>```</w:t>
+        <w:t xml:space="preserve">` </w:t>
+      </w:r>
+      <w:r>
+        <w:rPr>
+          <w:rStyle w:val="SourceText"/>
+        </w:rPr>
+        <w:t>python App.py `</w:t>
       </w:r>
     </w:p>
     <w:p>
@@ -771,7 +659,7 @@
         <w:pStyle w:val="BodyText"/>
         <w:numPr>
           <w:ilvl w:val="0"/>
-          <w:numId w:val="6"/>
+          <w:numId w:val="2"/>
         </w:numPr>
         <w:tabs>
           <w:tab w:val="clear" w:pos="720"/>
@@ -847,19 +735,7 @@
         <w:rPr>
           <w:rStyle w:val="SourceText"/>
         </w:rPr>
-        <w:t xml:space="preserve">` </w:t>
-      </w:r>
-      <w:r>
-        <w:rPr>
-          <w:rStyle w:val="SourceText"/>
-        </w:rPr>
-        <w:t xml:space="preserve">ReadMe file write success </w:t>
-      </w:r>
-      <w:r>
-        <w:rPr>
-          <w:rStyle w:val="SourceText"/>
-        </w:rPr>
-        <w:t>`</w:t>
+        <w:t>` ReadMe file write success `</w:t>
       </w:r>
     </w:p>
     <w:p>
@@ -896,13 +772,7 @@
         <w:rPr>
           <w:rStyle w:val="Strong"/>
         </w:rPr>
-        <w:t xml:space="preserve">* </w:t>
-      </w:r>
-      <w:r>
-        <w:rPr>
-          <w:rStyle w:val="Strong"/>
-        </w:rPr>
-        <w:t>Headings</w:t>
+        <w:t>* Headings</w:t>
       </w:r>
       <w:r>
         <w:rPr/>
@@ -943,13 +813,7 @@
         <w:rPr>
           <w:rStyle w:val="Strong"/>
         </w:rPr>
-        <w:t xml:space="preserve">* </w:t>
-      </w:r>
-      <w:r>
-        <w:rPr>
-          <w:rStyle w:val="Strong"/>
-        </w:rPr>
-        <w:t>Bullet points</w:t>
+        <w:t>* Bullet points</w:t>
       </w:r>
       <w:r>
         <w:rPr/>
@@ -980,13 +844,7 @@
         <w:rPr>
           <w:rStyle w:val="Strong"/>
         </w:rPr>
-        <w:t xml:space="preserve">* </w:t>
-      </w:r>
-      <w:r>
-        <w:rPr>
-          <w:rStyle w:val="Strong"/>
-        </w:rPr>
-        <w:t>Text</w:t>
+        <w:t>* Text</w:t>
       </w:r>
       <w:r>
         <w:rPr/>
@@ -1006,7 +864,6 @@
       <w:pPr>
         <w:pStyle w:val="normal1"/>
         <w:widowControl/>
-        <w:pBdr/>
         <w:shd w:val="clear" w:fill="auto"/>
         <w:spacing w:lineRule="auto" w:line="276" w:before="0" w:after="200"/>
         <w:ind w:hanging="0" w:left="360" w:right="0"/>
@@ -1031,7 +888,6 @@
           <w:ilvl w:val="0"/>
           <w:numId w:val="0"/>
         </w:numPr>
-        <w:pBdr/>
         <w:shd w:val="clear" w:fill="auto"/>
         <w:spacing w:lineRule="auto" w:line="276" w:before="0" w:after="200"/>
         <w:ind w:hanging="0" w:left="720"/>
@@ -1044,15 +900,7 @@
           <w:sz w:val="22"/>
           <w:szCs w:val="22"/>
         </w:rPr>
-        <w:t xml:space="preserve">* </w:t>
-      </w:r>
-      <w:r>
-        <w:rPr>
-          <w:rStyle w:val="Strong"/>
-          <w:sz w:val="22"/>
-          <w:szCs w:val="22"/>
-        </w:rPr>
-        <w:t>Folder Structure</w:t>
+        <w:t>* Folder Structure</w:t>
       </w:r>
       <w:r>
         <w:rPr>
@@ -1097,13 +945,7 @@
         <w:rPr>
           <w:rStyle w:val="Strong"/>
         </w:rPr>
-        <w:t xml:space="preserve">* </w:t>
-      </w:r>
-      <w:r>
-        <w:rPr>
-          <w:rStyle w:val="Strong"/>
-        </w:rPr>
-        <w:t>Virtual Environment</w:t>
+        <w:t>* Virtual Environment</w:t>
       </w:r>
       <w:r>
         <w:rPr/>
@@ -1134,13 +976,7 @@
         <w:rPr>
           <w:rStyle w:val="Strong"/>
         </w:rPr>
-        <w:t xml:space="preserve">* </w:t>
-      </w:r>
-      <w:r>
-        <w:rPr>
-          <w:rStyle w:val="Strong"/>
-        </w:rPr>
-        <w:t>Bullet Points</w:t>
+        <w:t>* Bullet Points</w:t>
       </w:r>
       <w:r>
         <w:rPr/>
@@ -1171,7 +1007,6 @@
       <w:pPr>
         <w:pStyle w:val="BodyText"/>
         <w:widowControl/>
-        <w:pBdr/>
         <w:shd w:val="clear" w:fill="auto"/>
         <w:spacing w:lineRule="auto" w:line="276" w:before="0" w:after="200"/>
         <w:ind w:hanging="0" w:left="360" w:right="0"/>
@@ -1206,13 +1041,7 @@
         <w:rPr>
           <w:rStyle w:val="Strong"/>
         </w:rPr>
-        <w:t xml:space="preserve">* </w:t>
-      </w:r>
-      <w:r>
-        <w:rPr>
-          <w:rStyle w:val="Strong"/>
-        </w:rPr>
-        <w:t>Error: FileNotFoundError</w:t>
+        <w:t>* Error: FileNotFoundError</w:t>
       </w:r>
       <w:r>
         <w:rPr/>
@@ -1243,13 +1072,7 @@
         <w:rPr>
           <w:rStyle w:val="Strong"/>
         </w:rPr>
-        <w:t xml:space="preserve">* </w:t>
-      </w:r>
-      <w:r>
-        <w:rPr>
-          <w:rStyle w:val="Strong"/>
-        </w:rPr>
-        <w:t>Error: ModuleNotFoundError</w:t>
+        <w:t>* Error: ModuleNotFoundError</w:t>
       </w:r>
       <w:r>
         <w:rPr/>
@@ -1280,7 +1103,6 @@
       <w:pPr>
         <w:pStyle w:val="normal1"/>
         <w:widowControl/>
-        <w:pBdr/>
         <w:shd w:val="clear" w:fill="auto"/>
         <w:spacing w:lineRule="auto" w:line="276" w:before="0" w:after="200"/>
         <w:ind w:hanging="0" w:left="360" w:right="0"/>
@@ -1302,7 +1124,9 @@
       </w:r>
     </w:p>
     <w:sectPr>
-      <w:footerReference w:type="default" r:id="rId2"/>
+      <w:footerReference w:type="even" r:id="rId2"/>
+      <w:footerReference w:type="default" r:id="rId3"/>
+      <w:footerReference w:type="first" r:id="rId4"/>
       <w:type w:val="nextPage"/>
       <w:pgSz w:w="12240" w:h="15840"/>
       <w:pgMar w:left="1800" w:right="1800" w:gutter="0" w:header="0" w:top="1440" w:footer="1440" w:bottom="2216"/>
@@ -1331,136 +1155,188 @@
 </w:ftr>
 </file>
 
+<file path=word/footer2.xml><?xml version="1.0" encoding="utf-8"?>
+<w:ftr xmlns:o="urn:schemas-microsoft-com:office:office" xmlns:r="http://schemas.openxmlformats.org/officeDocument/2006/relationships" xmlns:v="urn:schemas-microsoft-com:vml" xmlns:w="http://schemas.openxmlformats.org/wordprocessingml/2006/main" xmlns:w10="urn:schemas-microsoft-com:office:word" xmlns:wp="http://schemas.openxmlformats.org/drawingml/2006/wordprocessingDrawing" xmlns:pic="http://schemas.openxmlformats.org/drawingml/2006/picture" xmlns:wps="http://schemas.microsoft.com/office/word/2010/wordprocessingShape" xmlns:wpg="http://schemas.microsoft.com/office/word/2010/wordprocessingGroup" xmlns:mc="http://schemas.openxmlformats.org/markup-compatibility/2006" xmlns:wp14="http://schemas.microsoft.com/office/word/2010/wordprocessingDrawing" xmlns:w14="http://schemas.microsoft.com/office/word/2010/wordml" xmlns:w15="http://schemas.microsoft.com/office/word/2012/wordml" mc:Ignorable="w14 wp14 w15">
+  <w:p>
+    <w:pPr>
+      <w:pStyle w:val="Footer"/>
+      <w:suppressLineNumbers/>
+      <w:spacing w:before="0" w:after="200"/>
+      <w:rPr/>
+    </w:pPr>
+    <w:r>
+      <w:rPr/>
+    </w:r>
+  </w:p>
+</w:ftr>
+</file>
+
+<file path=word/footer3.xml><?xml version="1.0" encoding="utf-8"?>
+<w:ftr xmlns:o="urn:schemas-microsoft-com:office:office" xmlns:r="http://schemas.openxmlformats.org/officeDocument/2006/relationships" xmlns:v="urn:schemas-microsoft-com:vml" xmlns:w="http://schemas.openxmlformats.org/wordprocessingml/2006/main" xmlns:w10="urn:schemas-microsoft-com:office:word" xmlns:wp="http://schemas.openxmlformats.org/drawingml/2006/wordprocessingDrawing" xmlns:pic="http://schemas.openxmlformats.org/drawingml/2006/picture" xmlns:wps="http://schemas.microsoft.com/office/word/2010/wordprocessingShape" xmlns:wpg="http://schemas.microsoft.com/office/word/2010/wordprocessingGroup" xmlns:mc="http://schemas.openxmlformats.org/markup-compatibility/2006" xmlns:wp14="http://schemas.microsoft.com/office/word/2010/wordprocessingDrawing" xmlns:w14="http://schemas.microsoft.com/office/word/2010/wordml" xmlns:w15="http://schemas.microsoft.com/office/word/2012/wordml" mc:Ignorable="w14 wp14 w15">
+  <w:p>
+    <w:pPr>
+      <w:pStyle w:val="Footer"/>
+      <w:suppressLineNumbers/>
+      <w:spacing w:before="0" w:after="200"/>
+      <w:rPr/>
+    </w:pPr>
+    <w:r>
+      <w:rPr/>
+    </w:r>
+  </w:p>
+</w:ftr>
+</file>
+
 <file path=word/numbering.xml><?xml version="1.0" encoding="utf-8"?>
 <w:numbering xmlns:w="http://schemas.openxmlformats.org/wordprocessingml/2006/main" xmlns:o="urn:schemas-microsoft-com:office:office" xmlns:r="http://schemas.openxmlformats.org/officeDocument/2006/relationships" xmlns:v="urn:schemas-microsoft-com:vml" xmlns:mc="http://schemas.openxmlformats.org/markup-compatibility/2006" xmlns:w14="http://schemas.microsoft.com/office/word/2010/wordml" mc:Ignorable="w14">
   <w:abstractNum w:abstractNumId="1">
     <w:lvl w:ilvl="0">
       <w:start w:val="1"/>
+      <w:numFmt w:val="decimal"/>
+      <w:lvlText w:val="%1."/>
+      <w:lvlJc w:val="left"/>
+      <w:pPr>
+        <w:tabs>
+          <w:tab w:val="num" w:pos="709"/>
+        </w:tabs>
+        <w:ind w:left="709" w:hanging="283"/>
+      </w:pPr>
+      <w:rPr/>
+    </w:lvl>
+    <w:lvl w:ilvl="1">
+      <w:start w:val="1"/>
       <w:numFmt w:val="bullet"/>
       <w:lvlText w:val=""/>
       <w:lvlJc w:val="left"/>
       <w:pPr>
         <w:tabs>
-          <w:tab w:val="num" w:pos="720"/>
-        </w:tabs>
-        <w:ind w:left="720" w:hanging="283"/>
+          <w:tab w:val="num" w:pos="1418"/>
+        </w:tabs>
+        <w:ind w:left="1418" w:hanging="283"/>
       </w:pPr>
       <w:rPr>
         <w:rFonts w:ascii="Symbol" w:hAnsi="Symbol" w:cs="Symbol" w:hint="default"/>
       </w:rPr>
     </w:lvl>
-    <w:lvl w:ilvl="1">
-      <w:start w:val="1"/>
-      <w:numFmt w:val="decimal"/>
-      <w:lvlText w:val="%2."/>
-      <w:lvlJc w:val="left"/>
-      <w:pPr>
-        <w:tabs>
-          <w:tab w:val="num" w:pos="1080"/>
-        </w:tabs>
-        <w:ind w:left="1080" w:hanging="360"/>
-      </w:pPr>
-    </w:lvl>
     <w:lvl w:ilvl="2">
       <w:start w:val="1"/>
-      <w:numFmt w:val="decimal"/>
-      <w:lvlText w:val="%3."/>
-      <w:lvlJc w:val="left"/>
-      <w:pPr>
-        <w:tabs>
-          <w:tab w:val="num" w:pos="1440"/>
-        </w:tabs>
-        <w:ind w:left="1440" w:hanging="360"/>
-      </w:pPr>
+      <w:numFmt w:val="bullet"/>
+      <w:lvlText w:val=""/>
+      <w:lvlJc w:val="left"/>
+      <w:pPr>
+        <w:tabs>
+          <w:tab w:val="num" w:pos="2127"/>
+        </w:tabs>
+        <w:ind w:left="2127" w:hanging="283"/>
+      </w:pPr>
+      <w:rPr>
+        <w:rFonts w:ascii="Symbol" w:hAnsi="Symbol" w:cs="Symbol" w:hint="default"/>
+      </w:rPr>
     </w:lvl>
     <w:lvl w:ilvl="3">
       <w:start w:val="1"/>
-      <w:numFmt w:val="decimal"/>
-      <w:lvlText w:val="%4."/>
-      <w:lvlJc w:val="left"/>
-      <w:pPr>
-        <w:tabs>
-          <w:tab w:val="num" w:pos="1800"/>
-        </w:tabs>
-        <w:ind w:left="1800" w:hanging="360"/>
-      </w:pPr>
+      <w:numFmt w:val="bullet"/>
+      <w:lvlText w:val=""/>
+      <w:lvlJc w:val="left"/>
+      <w:pPr>
+        <w:tabs>
+          <w:tab w:val="num" w:pos="2836"/>
+        </w:tabs>
+        <w:ind w:left="2836" w:hanging="283"/>
+      </w:pPr>
+      <w:rPr>
+        <w:rFonts w:ascii="Symbol" w:hAnsi="Symbol" w:cs="Symbol" w:hint="default"/>
+      </w:rPr>
     </w:lvl>
     <w:lvl w:ilvl="4">
       <w:start w:val="1"/>
-      <w:numFmt w:val="decimal"/>
-      <w:lvlText w:val="%5."/>
-      <w:lvlJc w:val="left"/>
-      <w:pPr>
-        <w:tabs>
-          <w:tab w:val="num" w:pos="2160"/>
-        </w:tabs>
-        <w:ind w:left="2160" w:hanging="360"/>
-      </w:pPr>
+      <w:numFmt w:val="bullet"/>
+      <w:lvlText w:val=""/>
+      <w:lvlJc w:val="left"/>
+      <w:pPr>
+        <w:tabs>
+          <w:tab w:val="num" w:pos="3545"/>
+        </w:tabs>
+        <w:ind w:left="3545" w:hanging="283"/>
+      </w:pPr>
+      <w:rPr>
+        <w:rFonts w:ascii="Symbol" w:hAnsi="Symbol" w:cs="Symbol" w:hint="default"/>
+      </w:rPr>
     </w:lvl>
     <w:lvl w:ilvl="5">
       <w:start w:val="1"/>
-      <w:numFmt w:val="decimal"/>
-      <w:lvlText w:val="%6."/>
-      <w:lvlJc w:val="left"/>
-      <w:pPr>
-        <w:tabs>
-          <w:tab w:val="num" w:pos="2520"/>
-        </w:tabs>
-        <w:ind w:left="2520" w:hanging="360"/>
-      </w:pPr>
+      <w:numFmt w:val="bullet"/>
+      <w:lvlText w:val=""/>
+      <w:lvlJc w:val="left"/>
+      <w:pPr>
+        <w:tabs>
+          <w:tab w:val="num" w:pos="4254"/>
+        </w:tabs>
+        <w:ind w:left="4254" w:hanging="283"/>
+      </w:pPr>
+      <w:rPr>
+        <w:rFonts w:ascii="Symbol" w:hAnsi="Symbol" w:cs="Symbol" w:hint="default"/>
+      </w:rPr>
     </w:lvl>
     <w:lvl w:ilvl="6">
       <w:start w:val="1"/>
-      <w:numFmt w:val="decimal"/>
-      <w:lvlText w:val="%7."/>
-      <w:lvlJc w:val="left"/>
-      <w:pPr>
-        <w:tabs>
-          <w:tab w:val="num" w:pos="2880"/>
-        </w:tabs>
-        <w:ind w:left="2880" w:hanging="360"/>
-      </w:pPr>
+      <w:numFmt w:val="bullet"/>
+      <w:lvlText w:val=""/>
+      <w:lvlJc w:val="left"/>
+      <w:pPr>
+        <w:tabs>
+          <w:tab w:val="num" w:pos="4963"/>
+        </w:tabs>
+        <w:ind w:left="4963" w:hanging="283"/>
+      </w:pPr>
+      <w:rPr>
+        <w:rFonts w:ascii="Symbol" w:hAnsi="Symbol" w:cs="Symbol" w:hint="default"/>
+      </w:rPr>
     </w:lvl>
     <w:lvl w:ilvl="7">
       <w:start w:val="1"/>
-      <w:numFmt w:val="decimal"/>
-      <w:lvlText w:val="%8."/>
-      <w:lvlJc w:val="left"/>
-      <w:pPr>
-        <w:tabs>
-          <w:tab w:val="num" w:pos="3240"/>
-        </w:tabs>
-        <w:ind w:left="3240" w:hanging="360"/>
-      </w:pPr>
+      <w:numFmt w:val="bullet"/>
+      <w:lvlText w:val=""/>
+      <w:lvlJc w:val="left"/>
+      <w:pPr>
+        <w:tabs>
+          <w:tab w:val="num" w:pos="5672"/>
+        </w:tabs>
+        <w:ind w:left="5672" w:hanging="283"/>
+      </w:pPr>
+      <w:rPr>
+        <w:rFonts w:ascii="Symbol" w:hAnsi="Symbol" w:cs="Symbol" w:hint="default"/>
+      </w:rPr>
     </w:lvl>
     <w:lvl w:ilvl="8">
       <w:start w:val="1"/>
-      <w:numFmt w:val="decimal"/>
-      <w:lvlText w:val="%9."/>
-      <w:lvlJc w:val="left"/>
-      <w:pPr>
-        <w:tabs>
-          <w:tab w:val="num" w:pos="3600"/>
-        </w:tabs>
-        <w:ind w:left="3600" w:hanging="360"/>
-      </w:pPr>
+      <w:numFmt w:val="bullet"/>
+      <w:lvlText w:val=""/>
+      <w:lvlJc w:val="left"/>
+      <w:pPr>
+        <w:tabs>
+          <w:tab w:val="num" w:pos="6381"/>
+        </w:tabs>
+        <w:ind w:left="6381" w:hanging="283"/>
+      </w:pPr>
+      <w:rPr>
+        <w:rFonts w:ascii="Symbol" w:hAnsi="Symbol" w:cs="Symbol" w:hint="default"/>
+      </w:rPr>
     </w:lvl>
   </w:abstractNum>
   <w:abstractNum w:abstractNumId="2">
     <w:lvl w:ilvl="0">
       <w:start w:val="1"/>
-      <w:numFmt w:val="bullet"/>
-      <w:lvlText w:val=""/>
-      <w:lvlJc w:val="left"/>
-      <w:pPr>
-        <w:tabs>
-          <w:tab w:val="num" w:pos="720"/>
-        </w:tabs>
-        <w:ind w:left="720" w:hanging="283"/>
-      </w:pPr>
-      <w:rPr>
-        <w:rFonts w:ascii="Symbol" w:hAnsi="Symbol" w:cs="Symbol" w:hint="default"/>
-      </w:rPr>
+      <w:numFmt w:val="decimal"/>
+      <w:lvlText w:val="%1."/>
+      <w:lvlJc w:val="left"/>
+      <w:pPr>
+        <w:tabs>
+          <w:tab w:val="num" w:pos="709"/>
+        </w:tabs>
+        <w:ind w:left="709" w:hanging="283"/>
+      </w:pPr>
+      <w:rPr/>
     </w:lvl>
     <w:lvl w:ilvl="1">
       <w:start w:val="1"/>
@@ -1469,10 +1345,11 @@
       <w:lvlJc w:val="left"/>
       <w:pPr>
         <w:tabs>
-          <w:tab w:val="num" w:pos="1080"/>
-        </w:tabs>
-        <w:ind w:left="1080" w:hanging="360"/>
-      </w:pPr>
+          <w:tab w:val="num" w:pos="1418"/>
+        </w:tabs>
+        <w:ind w:left="1418" w:hanging="283"/>
+      </w:pPr>
+      <w:rPr/>
     </w:lvl>
     <w:lvl w:ilvl="2">
       <w:start w:val="1"/>
@@ -1481,10 +1358,11 @@
       <w:lvlJc w:val="left"/>
       <w:pPr>
         <w:tabs>
-          <w:tab w:val="num" w:pos="1440"/>
-        </w:tabs>
-        <w:ind w:left="1440" w:hanging="360"/>
-      </w:pPr>
+          <w:tab w:val="num" w:pos="2127"/>
+        </w:tabs>
+        <w:ind w:left="2127" w:hanging="283"/>
+      </w:pPr>
+      <w:rPr/>
     </w:lvl>
     <w:lvl w:ilvl="3">
       <w:start w:val="1"/>
@@ -1493,10 +1371,11 @@
       <w:lvlJc w:val="left"/>
       <w:pPr>
         <w:tabs>
-          <w:tab w:val="num" w:pos="1800"/>
-        </w:tabs>
-        <w:ind w:left="1800" w:hanging="360"/>
-      </w:pPr>
+          <w:tab w:val="num" w:pos="2836"/>
+        </w:tabs>
+        <w:ind w:left="2836" w:hanging="283"/>
+      </w:pPr>
+      <w:rPr/>
     </w:lvl>
     <w:lvl w:ilvl="4">
       <w:start w:val="1"/>
@@ -1505,10 +1384,11 @@
       <w:lvlJc w:val="left"/>
       <w:pPr>
         <w:tabs>
-          <w:tab w:val="num" w:pos="2160"/>
-        </w:tabs>
-        <w:ind w:left="2160" w:hanging="360"/>
-      </w:pPr>
+          <w:tab w:val="num" w:pos="3545"/>
+        </w:tabs>
+        <w:ind w:left="3545" w:hanging="283"/>
+      </w:pPr>
+      <w:rPr/>
     </w:lvl>
     <w:lvl w:ilvl="5">
       <w:start w:val="1"/>
@@ -1517,10 +1397,11 @@
       <w:lvlJc w:val="left"/>
       <w:pPr>
         <w:tabs>
-          <w:tab w:val="num" w:pos="2520"/>
-        </w:tabs>
-        <w:ind w:left="2520" w:hanging="360"/>
-      </w:pPr>
+          <w:tab w:val="num" w:pos="4254"/>
+        </w:tabs>
+        <w:ind w:left="4254" w:hanging="283"/>
+      </w:pPr>
+      <w:rPr/>
     </w:lvl>
     <w:lvl w:ilvl="6">
       <w:start w:val="1"/>
@@ -1529,10 +1410,11 @@
       <w:lvlJc w:val="left"/>
       <w:pPr>
         <w:tabs>
-          <w:tab w:val="num" w:pos="2880"/>
-        </w:tabs>
-        <w:ind w:left="2880" w:hanging="360"/>
-      </w:pPr>
+          <w:tab w:val="num" w:pos="4963"/>
+        </w:tabs>
+        <w:ind w:left="4963" w:hanging="283"/>
+      </w:pPr>
+      <w:rPr/>
     </w:lvl>
     <w:lvl w:ilvl="7">
       <w:start w:val="1"/>
@@ -1541,10 +1423,11 @@
       <w:lvlJc w:val="left"/>
       <w:pPr>
         <w:tabs>
-          <w:tab w:val="num" w:pos="3240"/>
-        </w:tabs>
-        <w:ind w:left="3240" w:hanging="360"/>
-      </w:pPr>
+          <w:tab w:val="num" w:pos="5672"/>
+        </w:tabs>
+        <w:ind w:left="5672" w:hanging="283"/>
+      </w:pPr>
+      <w:rPr/>
     </w:lvl>
     <w:lvl w:ilvl="8">
       <w:start w:val="1"/>
@@ -1553,678 +1436,14 @@
       <w:lvlJc w:val="left"/>
       <w:pPr>
         <w:tabs>
-          <w:tab w:val="num" w:pos="3600"/>
-        </w:tabs>
-        <w:ind w:left="3600" w:hanging="360"/>
-      </w:pPr>
+          <w:tab w:val="num" w:pos="6381"/>
+        </w:tabs>
+        <w:ind w:left="6381" w:hanging="283"/>
+      </w:pPr>
+      <w:rPr/>
     </w:lvl>
   </w:abstractNum>
   <w:abstractNum w:abstractNumId="3">
-    <w:lvl w:ilvl="0">
-      <w:start w:val="1"/>
-      <w:numFmt w:val="bullet"/>
-      <w:lvlText w:val=""/>
-      <w:lvlJc w:val="left"/>
-      <w:pPr>
-        <w:tabs>
-          <w:tab w:val="num" w:pos="720"/>
-        </w:tabs>
-        <w:ind w:left="720" w:hanging="360"/>
-      </w:pPr>
-      <w:rPr>
-        <w:rFonts w:ascii="Symbol" w:hAnsi="Symbol" w:cs="Symbol" w:hint="default"/>
-      </w:rPr>
-    </w:lvl>
-    <w:lvl w:ilvl="1">
-      <w:start w:val="1"/>
-      <w:numFmt w:val="bullet"/>
-      <w:lvlText w:val="◦"/>
-      <w:lvlJc w:val="left"/>
-      <w:pPr>
-        <w:tabs>
-          <w:tab w:val="num" w:pos="1080"/>
-        </w:tabs>
-        <w:ind w:left="1080" w:hanging="360"/>
-      </w:pPr>
-      <w:rPr>
-        <w:rFonts w:ascii="OpenSymbol" w:hAnsi="OpenSymbol" w:cs="OpenSymbol" w:hint="default"/>
-      </w:rPr>
-    </w:lvl>
-    <w:lvl w:ilvl="2">
-      <w:start w:val="1"/>
-      <w:numFmt w:val="bullet"/>
-      <w:lvlText w:val="▪"/>
-      <w:lvlJc w:val="left"/>
-      <w:pPr>
-        <w:tabs>
-          <w:tab w:val="num" w:pos="1440"/>
-        </w:tabs>
-        <w:ind w:left="1440" w:hanging="360"/>
-      </w:pPr>
-      <w:rPr>
-        <w:rFonts w:ascii="OpenSymbol" w:hAnsi="OpenSymbol" w:cs="OpenSymbol" w:hint="default"/>
-      </w:rPr>
-    </w:lvl>
-    <w:lvl w:ilvl="3">
-      <w:start w:val="1"/>
-      <w:numFmt w:val="bullet"/>
-      <w:lvlText w:val=""/>
-      <w:lvlJc w:val="left"/>
-      <w:pPr>
-        <w:tabs>
-          <w:tab w:val="num" w:pos="1800"/>
-        </w:tabs>
-        <w:ind w:left="1800" w:hanging="360"/>
-      </w:pPr>
-      <w:rPr>
-        <w:rFonts w:ascii="Symbol" w:hAnsi="Symbol" w:cs="Symbol" w:hint="default"/>
-      </w:rPr>
-    </w:lvl>
-    <w:lvl w:ilvl="4">
-      <w:start w:val="1"/>
-      <w:numFmt w:val="bullet"/>
-      <w:lvlText w:val="◦"/>
-      <w:lvlJc w:val="left"/>
-      <w:pPr>
-        <w:tabs>
-          <w:tab w:val="num" w:pos="2160"/>
-        </w:tabs>
-        <w:ind w:left="2160" w:hanging="360"/>
-      </w:pPr>
-      <w:rPr>
-        <w:rFonts w:ascii="OpenSymbol" w:hAnsi="OpenSymbol" w:cs="OpenSymbol" w:hint="default"/>
-      </w:rPr>
-    </w:lvl>
-    <w:lvl w:ilvl="5">
-      <w:start w:val="1"/>
-      <w:numFmt w:val="bullet"/>
-      <w:lvlText w:val="▪"/>
-      <w:lvlJc w:val="left"/>
-      <w:pPr>
-        <w:tabs>
-          <w:tab w:val="num" w:pos="2520"/>
-        </w:tabs>
-        <w:ind w:left="2520" w:hanging="360"/>
-      </w:pPr>
-      <w:rPr>
-        <w:rFonts w:ascii="OpenSymbol" w:hAnsi="OpenSymbol" w:cs="OpenSymbol" w:hint="default"/>
-      </w:rPr>
-    </w:lvl>
-    <w:lvl w:ilvl="6">
-      <w:start w:val="1"/>
-      <w:numFmt w:val="bullet"/>
-      <w:lvlText w:val=""/>
-      <w:lvlJc w:val="left"/>
-      <w:pPr>
-        <w:tabs>
-          <w:tab w:val="num" w:pos="2880"/>
-        </w:tabs>
-        <w:ind w:left="2880" w:hanging="360"/>
-      </w:pPr>
-      <w:rPr>
-        <w:rFonts w:ascii="Symbol" w:hAnsi="Symbol" w:cs="Symbol" w:hint="default"/>
-      </w:rPr>
-    </w:lvl>
-    <w:lvl w:ilvl="7">
-      <w:start w:val="1"/>
-      <w:numFmt w:val="bullet"/>
-      <w:lvlText w:val="◦"/>
-      <w:lvlJc w:val="left"/>
-      <w:pPr>
-        <w:tabs>
-          <w:tab w:val="num" w:pos="3240"/>
-        </w:tabs>
-        <w:ind w:left="3240" w:hanging="360"/>
-      </w:pPr>
-      <w:rPr>
-        <w:rFonts w:ascii="OpenSymbol" w:hAnsi="OpenSymbol" w:cs="OpenSymbol" w:hint="default"/>
-      </w:rPr>
-    </w:lvl>
-    <w:lvl w:ilvl="8">
-      <w:start w:val="1"/>
-      <w:numFmt w:val="bullet"/>
-      <w:lvlText w:val="▪"/>
-      <w:lvlJc w:val="left"/>
-      <w:pPr>
-        <w:tabs>
-          <w:tab w:val="num" w:pos="3600"/>
-        </w:tabs>
-        <w:ind w:left="3600" w:hanging="360"/>
-      </w:pPr>
-      <w:rPr>
-        <w:rFonts w:ascii="OpenSymbol" w:hAnsi="OpenSymbol" w:cs="OpenSymbol" w:hint="default"/>
-      </w:rPr>
-    </w:lvl>
-  </w:abstractNum>
-  <w:abstractNum w:abstractNumId="4">
-    <w:lvl w:ilvl="0">
-      <w:start w:val="1"/>
-      <w:numFmt w:val="bullet"/>
-      <w:lvlText w:val=""/>
-      <w:lvlJc w:val="left"/>
-      <w:pPr>
-        <w:tabs>
-          <w:tab w:val="num" w:pos="709"/>
-        </w:tabs>
-        <w:ind w:left="709" w:hanging="283"/>
-      </w:pPr>
-      <w:rPr>
-        <w:rFonts w:ascii="Symbol" w:hAnsi="Symbol" w:cs="Symbol" w:hint="default"/>
-      </w:rPr>
-    </w:lvl>
-    <w:lvl w:ilvl="1">
-      <w:start w:val="1"/>
-      <w:numFmt w:val="bullet"/>
-      <w:lvlText w:val=""/>
-      <w:lvlJc w:val="left"/>
-      <w:pPr>
-        <w:tabs>
-          <w:tab w:val="num" w:pos="1418"/>
-        </w:tabs>
-        <w:ind w:left="1418" w:hanging="283"/>
-      </w:pPr>
-      <w:rPr>
-        <w:rFonts w:ascii="Symbol" w:hAnsi="Symbol" w:cs="Symbol" w:hint="default"/>
-      </w:rPr>
-    </w:lvl>
-    <w:lvl w:ilvl="2">
-      <w:start w:val="1"/>
-      <w:numFmt w:val="bullet"/>
-      <w:lvlText w:val=""/>
-      <w:lvlJc w:val="left"/>
-      <w:pPr>
-        <w:tabs>
-          <w:tab w:val="num" w:pos="2127"/>
-        </w:tabs>
-        <w:ind w:left="2127" w:hanging="283"/>
-      </w:pPr>
-      <w:rPr>
-        <w:rFonts w:ascii="Symbol" w:hAnsi="Symbol" w:cs="Symbol" w:hint="default"/>
-      </w:rPr>
-    </w:lvl>
-    <w:lvl w:ilvl="3">
-      <w:start w:val="1"/>
-      <w:numFmt w:val="bullet"/>
-      <w:lvlText w:val=""/>
-      <w:lvlJc w:val="left"/>
-      <w:pPr>
-        <w:tabs>
-          <w:tab w:val="num" w:pos="2836"/>
-        </w:tabs>
-        <w:ind w:left="2836" w:hanging="283"/>
-      </w:pPr>
-      <w:rPr>
-        <w:rFonts w:ascii="Symbol" w:hAnsi="Symbol" w:cs="Symbol" w:hint="default"/>
-      </w:rPr>
-    </w:lvl>
-    <w:lvl w:ilvl="4">
-      <w:start w:val="1"/>
-      <w:numFmt w:val="bullet"/>
-      <w:lvlText w:val=""/>
-      <w:lvlJc w:val="left"/>
-      <w:pPr>
-        <w:tabs>
-          <w:tab w:val="num" w:pos="3545"/>
-        </w:tabs>
-        <w:ind w:left="3545" w:hanging="283"/>
-      </w:pPr>
-      <w:rPr>
-        <w:rFonts w:ascii="Symbol" w:hAnsi="Symbol" w:cs="Symbol" w:hint="default"/>
-      </w:rPr>
-    </w:lvl>
-    <w:lvl w:ilvl="5">
-      <w:start w:val="1"/>
-      <w:numFmt w:val="bullet"/>
-      <w:lvlText w:val=""/>
-      <w:lvlJc w:val="left"/>
-      <w:pPr>
-        <w:tabs>
-          <w:tab w:val="num" w:pos="4254"/>
-        </w:tabs>
-        <w:ind w:left="4254" w:hanging="283"/>
-      </w:pPr>
-      <w:rPr>
-        <w:rFonts w:ascii="Symbol" w:hAnsi="Symbol" w:cs="Symbol" w:hint="default"/>
-      </w:rPr>
-    </w:lvl>
-    <w:lvl w:ilvl="6">
-      <w:start w:val="1"/>
-      <w:numFmt w:val="bullet"/>
-      <w:lvlText w:val=""/>
-      <w:lvlJc w:val="left"/>
-      <w:pPr>
-        <w:tabs>
-          <w:tab w:val="num" w:pos="4963"/>
-        </w:tabs>
-        <w:ind w:left="4963" w:hanging="283"/>
-      </w:pPr>
-      <w:rPr>
-        <w:rFonts w:ascii="Symbol" w:hAnsi="Symbol" w:cs="Symbol" w:hint="default"/>
-      </w:rPr>
-    </w:lvl>
-    <w:lvl w:ilvl="7">
-      <w:start w:val="1"/>
-      <w:numFmt w:val="bullet"/>
-      <w:lvlText w:val=""/>
-      <w:lvlJc w:val="left"/>
-      <w:pPr>
-        <w:tabs>
-          <w:tab w:val="num" w:pos="5672"/>
-        </w:tabs>
-        <w:ind w:left="5672" w:hanging="283"/>
-      </w:pPr>
-      <w:rPr>
-        <w:rFonts w:ascii="Symbol" w:hAnsi="Symbol" w:cs="Symbol" w:hint="default"/>
-      </w:rPr>
-    </w:lvl>
-    <w:lvl w:ilvl="8">
-      <w:start w:val="1"/>
-      <w:numFmt w:val="bullet"/>
-      <w:lvlText w:val=""/>
-      <w:lvlJc w:val="left"/>
-      <w:pPr>
-        <w:tabs>
-          <w:tab w:val="num" w:pos="6381"/>
-        </w:tabs>
-        <w:ind w:left="6381" w:hanging="283"/>
-      </w:pPr>
-      <w:rPr>
-        <w:rFonts w:ascii="Symbol" w:hAnsi="Symbol" w:cs="Symbol" w:hint="default"/>
-      </w:rPr>
-    </w:lvl>
-  </w:abstractNum>
-  <w:abstractNum w:abstractNumId="5">
-    <w:lvl w:ilvl="0">
-      <w:start w:val="1"/>
-      <w:numFmt w:val="decimal"/>
-      <w:lvlText w:val="%1."/>
-      <w:lvlJc w:val="left"/>
-      <w:pPr>
-        <w:tabs>
-          <w:tab w:val="num" w:pos="709"/>
-        </w:tabs>
-        <w:ind w:left="709" w:hanging="283"/>
-      </w:pPr>
-      <w:rPr/>
-    </w:lvl>
-    <w:lvl w:ilvl="1">
-      <w:start w:val="1"/>
-      <w:numFmt w:val="bullet"/>
-      <w:lvlText w:val=""/>
-      <w:lvlJc w:val="left"/>
-      <w:pPr>
-        <w:tabs>
-          <w:tab w:val="num" w:pos="1418"/>
-        </w:tabs>
-        <w:ind w:left="1418" w:hanging="283"/>
-      </w:pPr>
-      <w:rPr>
-        <w:rFonts w:ascii="Symbol" w:hAnsi="Symbol" w:cs="Symbol" w:hint="default"/>
-      </w:rPr>
-    </w:lvl>
-    <w:lvl w:ilvl="2">
-      <w:start w:val="1"/>
-      <w:numFmt w:val="bullet"/>
-      <w:lvlText w:val=""/>
-      <w:lvlJc w:val="left"/>
-      <w:pPr>
-        <w:tabs>
-          <w:tab w:val="num" w:pos="2127"/>
-        </w:tabs>
-        <w:ind w:left="2127" w:hanging="283"/>
-      </w:pPr>
-      <w:rPr>
-        <w:rFonts w:ascii="Symbol" w:hAnsi="Symbol" w:cs="Symbol" w:hint="default"/>
-      </w:rPr>
-    </w:lvl>
-    <w:lvl w:ilvl="3">
-      <w:start w:val="1"/>
-      <w:numFmt w:val="bullet"/>
-      <w:lvlText w:val=""/>
-      <w:lvlJc w:val="left"/>
-      <w:pPr>
-        <w:tabs>
-          <w:tab w:val="num" w:pos="2836"/>
-        </w:tabs>
-        <w:ind w:left="2836" w:hanging="283"/>
-      </w:pPr>
-      <w:rPr>
-        <w:rFonts w:ascii="Symbol" w:hAnsi="Symbol" w:cs="Symbol" w:hint="default"/>
-      </w:rPr>
-    </w:lvl>
-    <w:lvl w:ilvl="4">
-      <w:start w:val="1"/>
-      <w:numFmt w:val="bullet"/>
-      <w:lvlText w:val=""/>
-      <w:lvlJc w:val="left"/>
-      <w:pPr>
-        <w:tabs>
-          <w:tab w:val="num" w:pos="3545"/>
-        </w:tabs>
-        <w:ind w:left="3545" w:hanging="283"/>
-      </w:pPr>
-      <w:rPr>
-        <w:rFonts w:ascii="Symbol" w:hAnsi="Symbol" w:cs="Symbol" w:hint="default"/>
-      </w:rPr>
-    </w:lvl>
-    <w:lvl w:ilvl="5">
-      <w:start w:val="1"/>
-      <w:numFmt w:val="bullet"/>
-      <w:lvlText w:val=""/>
-      <w:lvlJc w:val="left"/>
-      <w:pPr>
-        <w:tabs>
-          <w:tab w:val="num" w:pos="4254"/>
-        </w:tabs>
-        <w:ind w:left="4254" w:hanging="283"/>
-      </w:pPr>
-      <w:rPr>
-        <w:rFonts w:ascii="Symbol" w:hAnsi="Symbol" w:cs="Symbol" w:hint="default"/>
-      </w:rPr>
-    </w:lvl>
-    <w:lvl w:ilvl="6">
-      <w:start w:val="1"/>
-      <w:numFmt w:val="bullet"/>
-      <w:lvlText w:val=""/>
-      <w:lvlJc w:val="left"/>
-      <w:pPr>
-        <w:tabs>
-          <w:tab w:val="num" w:pos="4963"/>
-        </w:tabs>
-        <w:ind w:left="4963" w:hanging="283"/>
-      </w:pPr>
-      <w:rPr>
-        <w:rFonts w:ascii="Symbol" w:hAnsi="Symbol" w:cs="Symbol" w:hint="default"/>
-      </w:rPr>
-    </w:lvl>
-    <w:lvl w:ilvl="7">
-      <w:start w:val="1"/>
-      <w:numFmt w:val="bullet"/>
-      <w:lvlText w:val=""/>
-      <w:lvlJc w:val="left"/>
-      <w:pPr>
-        <w:tabs>
-          <w:tab w:val="num" w:pos="5672"/>
-        </w:tabs>
-        <w:ind w:left="5672" w:hanging="283"/>
-      </w:pPr>
-      <w:rPr>
-        <w:rFonts w:ascii="Symbol" w:hAnsi="Symbol" w:cs="Symbol" w:hint="default"/>
-      </w:rPr>
-    </w:lvl>
-    <w:lvl w:ilvl="8">
-      <w:start w:val="1"/>
-      <w:numFmt w:val="bullet"/>
-      <w:lvlText w:val=""/>
-      <w:lvlJc w:val="left"/>
-      <w:pPr>
-        <w:tabs>
-          <w:tab w:val="num" w:pos="6381"/>
-        </w:tabs>
-        <w:ind w:left="6381" w:hanging="283"/>
-      </w:pPr>
-      <w:rPr>
-        <w:rFonts w:ascii="Symbol" w:hAnsi="Symbol" w:cs="Symbol" w:hint="default"/>
-      </w:rPr>
-    </w:lvl>
-  </w:abstractNum>
-  <w:abstractNum w:abstractNumId="6">
-    <w:lvl w:ilvl="0">
-      <w:start w:val="1"/>
-      <w:numFmt w:val="decimal"/>
-      <w:lvlText w:val="%1."/>
-      <w:lvlJc w:val="left"/>
-      <w:pPr>
-        <w:tabs>
-          <w:tab w:val="num" w:pos="709"/>
-        </w:tabs>
-        <w:ind w:left="709" w:hanging="283"/>
-      </w:pPr>
-      <w:rPr/>
-    </w:lvl>
-    <w:lvl w:ilvl="1">
-      <w:start w:val="1"/>
-      <w:numFmt w:val="decimal"/>
-      <w:lvlText w:val="%2."/>
-      <w:lvlJc w:val="left"/>
-      <w:pPr>
-        <w:tabs>
-          <w:tab w:val="num" w:pos="1418"/>
-        </w:tabs>
-        <w:ind w:left="1418" w:hanging="283"/>
-      </w:pPr>
-      <w:rPr/>
-    </w:lvl>
-    <w:lvl w:ilvl="2">
-      <w:start w:val="1"/>
-      <w:numFmt w:val="decimal"/>
-      <w:lvlText w:val="%3."/>
-      <w:lvlJc w:val="left"/>
-      <w:pPr>
-        <w:tabs>
-          <w:tab w:val="num" w:pos="2127"/>
-        </w:tabs>
-        <w:ind w:left="2127" w:hanging="283"/>
-      </w:pPr>
-      <w:rPr/>
-    </w:lvl>
-    <w:lvl w:ilvl="3">
-      <w:start w:val="1"/>
-      <w:numFmt w:val="decimal"/>
-      <w:lvlText w:val="%4."/>
-      <w:lvlJc w:val="left"/>
-      <w:pPr>
-        <w:tabs>
-          <w:tab w:val="num" w:pos="2836"/>
-        </w:tabs>
-        <w:ind w:left="2836" w:hanging="283"/>
-      </w:pPr>
-      <w:rPr/>
-    </w:lvl>
-    <w:lvl w:ilvl="4">
-      <w:start w:val="1"/>
-      <w:numFmt w:val="decimal"/>
-      <w:lvlText w:val="%5."/>
-      <w:lvlJc w:val="left"/>
-      <w:pPr>
-        <w:tabs>
-          <w:tab w:val="num" w:pos="3545"/>
-        </w:tabs>
-        <w:ind w:left="3545" w:hanging="283"/>
-      </w:pPr>
-      <w:rPr/>
-    </w:lvl>
-    <w:lvl w:ilvl="5">
-      <w:start w:val="1"/>
-      <w:numFmt w:val="decimal"/>
-      <w:lvlText w:val="%6."/>
-      <w:lvlJc w:val="left"/>
-      <w:pPr>
-        <w:tabs>
-          <w:tab w:val="num" w:pos="4254"/>
-        </w:tabs>
-        <w:ind w:left="4254" w:hanging="283"/>
-      </w:pPr>
-      <w:rPr/>
-    </w:lvl>
-    <w:lvl w:ilvl="6">
-      <w:start w:val="1"/>
-      <w:numFmt w:val="decimal"/>
-      <w:lvlText w:val="%7."/>
-      <w:lvlJc w:val="left"/>
-      <w:pPr>
-        <w:tabs>
-          <w:tab w:val="num" w:pos="4963"/>
-        </w:tabs>
-        <w:ind w:left="4963" w:hanging="283"/>
-      </w:pPr>
-      <w:rPr/>
-    </w:lvl>
-    <w:lvl w:ilvl="7">
-      <w:start w:val="1"/>
-      <w:numFmt w:val="decimal"/>
-      <w:lvlText w:val="%8."/>
-      <w:lvlJc w:val="left"/>
-      <w:pPr>
-        <w:tabs>
-          <w:tab w:val="num" w:pos="5672"/>
-        </w:tabs>
-        <w:ind w:left="5672" w:hanging="283"/>
-      </w:pPr>
-      <w:rPr/>
-    </w:lvl>
-    <w:lvl w:ilvl="8">
-      <w:start w:val="1"/>
-      <w:numFmt w:val="decimal"/>
-      <w:lvlText w:val="%9."/>
-      <w:lvlJc w:val="left"/>
-      <w:pPr>
-        <w:tabs>
-          <w:tab w:val="num" w:pos="6381"/>
-        </w:tabs>
-        <w:ind w:left="6381" w:hanging="283"/>
-      </w:pPr>
-      <w:rPr/>
-    </w:lvl>
-  </w:abstractNum>
-  <w:abstractNum w:abstractNumId="7">
-    <w:lvl w:ilvl="0">
-      <w:start w:val="1"/>
-      <w:numFmt w:val="bullet"/>
-      <w:lvlText w:val=""/>
-      <w:lvlJc w:val="left"/>
-      <w:pPr>
-        <w:tabs>
-          <w:tab w:val="num" w:pos="709"/>
-        </w:tabs>
-        <w:ind w:left="709" w:hanging="283"/>
-      </w:pPr>
-      <w:rPr>
-        <w:rFonts w:ascii="Symbol" w:hAnsi="Symbol" w:cs="Symbol" w:hint="default"/>
-      </w:rPr>
-    </w:lvl>
-    <w:lvl w:ilvl="1">
-      <w:start w:val="1"/>
-      <w:numFmt w:val="bullet"/>
-      <w:lvlText w:val=""/>
-      <w:lvlJc w:val="left"/>
-      <w:pPr>
-        <w:tabs>
-          <w:tab w:val="num" w:pos="1418"/>
-        </w:tabs>
-        <w:ind w:left="1418" w:hanging="283"/>
-      </w:pPr>
-      <w:rPr>
-        <w:rFonts w:ascii="Symbol" w:hAnsi="Symbol" w:cs="Symbol" w:hint="default"/>
-      </w:rPr>
-    </w:lvl>
-    <w:lvl w:ilvl="2">
-      <w:start w:val="1"/>
-      <w:numFmt w:val="bullet"/>
-      <w:lvlText w:val=""/>
-      <w:lvlJc w:val="left"/>
-      <w:pPr>
-        <w:tabs>
-          <w:tab w:val="num" w:pos="2127"/>
-        </w:tabs>
-        <w:ind w:left="2127" w:hanging="283"/>
-      </w:pPr>
-      <w:rPr>
-        <w:rFonts w:ascii="Symbol" w:hAnsi="Symbol" w:cs="Symbol" w:hint="default"/>
-      </w:rPr>
-    </w:lvl>
-    <w:lvl w:ilvl="3">
-      <w:start w:val="1"/>
-      <w:numFmt w:val="bullet"/>
-      <w:lvlText w:val=""/>
-      <w:lvlJc w:val="left"/>
-      <w:pPr>
-        <w:tabs>
-          <w:tab w:val="num" w:pos="2836"/>
-        </w:tabs>
-        <w:ind w:left="2836" w:hanging="283"/>
-      </w:pPr>
-      <w:rPr>
-        <w:rFonts w:ascii="Symbol" w:hAnsi="Symbol" w:cs="Symbol" w:hint="default"/>
-      </w:rPr>
-    </w:lvl>
-    <w:lvl w:ilvl="4">
-      <w:start w:val="1"/>
-      <w:numFmt w:val="bullet"/>
-      <w:lvlText w:val=""/>
-      <w:lvlJc w:val="left"/>
-      <w:pPr>
-        <w:tabs>
-          <w:tab w:val="num" w:pos="3545"/>
-        </w:tabs>
-        <w:ind w:left="3545" w:hanging="283"/>
-      </w:pPr>
-      <w:rPr>
-        <w:rFonts w:ascii="Symbol" w:hAnsi="Symbol" w:cs="Symbol" w:hint="default"/>
-      </w:rPr>
-    </w:lvl>
-    <w:lvl w:ilvl="5">
-      <w:start w:val="1"/>
-      <w:numFmt w:val="bullet"/>
-      <w:lvlText w:val=""/>
-      <w:lvlJc w:val="left"/>
-      <w:pPr>
-        <w:tabs>
-          <w:tab w:val="num" w:pos="4254"/>
-        </w:tabs>
-        <w:ind w:left="4254" w:hanging="283"/>
-      </w:pPr>
-      <w:rPr>
-        <w:rFonts w:ascii="Symbol" w:hAnsi="Symbol" w:cs="Symbol" w:hint="default"/>
-      </w:rPr>
-    </w:lvl>
-    <w:lvl w:ilvl="6">
-      <w:start w:val="1"/>
-      <w:numFmt w:val="bullet"/>
-      <w:lvlText w:val=""/>
-      <w:lvlJc w:val="left"/>
-      <w:pPr>
-        <w:tabs>
-          <w:tab w:val="num" w:pos="4963"/>
-        </w:tabs>
-        <w:ind w:left="4963" w:hanging="283"/>
-      </w:pPr>
-      <w:rPr>
-        <w:rFonts w:ascii="Symbol" w:hAnsi="Symbol" w:cs="Symbol" w:hint="default"/>
-      </w:rPr>
-    </w:lvl>
-    <w:lvl w:ilvl="7">
-      <w:start w:val="1"/>
-      <w:numFmt w:val="bullet"/>
-      <w:lvlText w:val=""/>
-      <w:lvlJc w:val="left"/>
-      <w:pPr>
-        <w:tabs>
-          <w:tab w:val="num" w:pos="5672"/>
-        </w:tabs>
-        <w:ind w:left="5672" w:hanging="283"/>
-      </w:pPr>
-      <w:rPr>
-        <w:rFonts w:ascii="Symbol" w:hAnsi="Symbol" w:cs="Symbol" w:hint="default"/>
-      </w:rPr>
-    </w:lvl>
-    <w:lvl w:ilvl="8">
-      <w:start w:val="1"/>
-      <w:numFmt w:val="bullet"/>
-      <w:lvlText w:val=""/>
-      <w:lvlJc w:val="left"/>
-      <w:pPr>
-        <w:tabs>
-          <w:tab w:val="num" w:pos="6381"/>
-        </w:tabs>
-        <w:ind w:left="6381" w:hanging="283"/>
-      </w:pPr>
-      <w:rPr>
-        <w:rFonts w:ascii="Symbol" w:hAnsi="Symbol" w:cs="Symbol" w:hint="default"/>
-      </w:rPr>
-    </w:lvl>
-  </w:abstractNum>
-  <w:abstractNum w:abstractNumId="8">
     <w:lvl w:ilvl="0">
       <w:start w:val="1"/>
       <w:numFmt w:val="none"/>
@@ -2351,21 +1570,6 @@
   </w:num>
   <w:num w:numId="3">
     <w:abstractNumId w:val="3"/>
-  </w:num>
-  <w:num w:numId="4">
-    <w:abstractNumId w:val="4"/>
-  </w:num>
-  <w:num w:numId="5">
-    <w:abstractNumId w:val="5"/>
-  </w:num>
-  <w:num w:numId="6">
-    <w:abstractNumId w:val="6"/>
-  </w:num>
-  <w:num w:numId="7">
-    <w:abstractNumId w:val="7"/>
-  </w:num>
-  <w:num w:numId="8">
-    <w:abstractNumId w:val="8"/>
   </w:num>
 </w:numbering>
 </file>
@@ -2392,6 +1596,7 @@
     <w:qFormat/>
     <w:pPr>
       <w:widowControl/>
+      <w:suppressAutoHyphens w:val="true"/>
       <w:bidi w:val="0"/>
       <w:spacing w:lineRule="auto" w:line="276" w:before="0" w:after="200"/>
       <w:jc w:val="left"/>
@@ -2595,6 +1800,7 @@
     <w:qFormat/>
     <w:pPr>
       <w:widowControl/>
+      <w:suppressAutoHyphens w:val="true"/>
       <w:bidi w:val="0"/>
       <w:spacing w:lineRule="auto" w:line="276" w:before="0" w:after="200"/>
       <w:jc w:val="left"/>

</xml_diff>